<commit_message>
Skrev inn svar på 2c) i Word-documentet
</commit_message>
<xml_diff>
--- a/DataøvingWord.docx
+++ b/DataøvingWord.docx
@@ -6,8 +6,6 @@
       <w:r>
         <w:t>2 b)</w:t>
       </w:r>
-      <w:bookmarkStart w:id="0" w:name="_GoBack"/>
-      <w:bookmarkEnd w:id="0"/>
     </w:p>
     <w:p>
       <w:r>
@@ -82,6 +80,56 @@
       <w:r>
         <w:t>= 18.6</w:t>
       </w:r>
+      <w:r>
+        <w:t>.</w:t>
+      </w:r>
+    </w:p>
+    <w:p/>
+    <w:p>
+      <w:r>
+        <w:t xml:space="preserve">2 c) </w:t>
+      </w:r>
+    </w:p>
+    <w:p>
+      <w:r>
+        <w:t xml:space="preserve">Kryssfrekvensen er på </w:t>
+      </w:r>
+      <w:proofErr w:type="spellStart"/>
+      <w:r>
+        <w:t>ca</w:t>
+      </w:r>
+      <w:proofErr w:type="spellEnd"/>
+      <w:r>
+        <w:t xml:space="preserve"> </w:t>
+      </w:r>
+      <w:r>
+        <w:t>511</w:t>
+      </w:r>
+      <w:r>
+        <w:t>,</w:t>
+      </w:r>
+      <w:r>
+        <w:t>891</w:t>
+      </w:r>
+      <w:r>
+        <w:t xml:space="preserve">5 rad/s (se bilde av variabler/kode). Den maksimale absoluttverdien til avviksforholdet er </w:t>
+      </w:r>
+      <w:proofErr w:type="spellStart"/>
+      <w:r>
+        <w:t>ca</w:t>
+      </w:r>
+      <w:proofErr w:type="spellEnd"/>
+      <w:r>
+        <w:t xml:space="preserve"> </w:t>
+      </w:r>
+      <w:r>
+        <w:t>4.4922</w:t>
+      </w:r>
+      <w:r>
+        <w:t xml:space="preserve"> dB (se bilde av variabler/kode).</w:t>
+      </w:r>
+      <w:bookmarkStart w:id="0" w:name="_GoBack"/>
+      <w:bookmarkEnd w:id="0"/>
     </w:p>
     <w:sectPr>
       <w:pgSz w:w="11900" w:h="16840"/>

</xml_diff>

<commit_message>
Ferdig oppgave 2. Ble lagt til noen nye filer jeg ikke vet hensikten med...
</commit_message>
<xml_diff>
--- a/DataøvingWord.docx
+++ b/DataøvingWord.docx
@@ -127,6 +127,344 @@
       </w:r>
       <w:r>
         <w:t xml:space="preserve"> dB (se bilde av variabler/kode).</w:t>
+      </w:r>
+    </w:p>
+    <w:p/>
+    <w:p>
+      <w:r>
+        <w:lastRenderedPageBreak/>
+        <w:t xml:space="preserve">2 e) </w:t>
+      </w:r>
+      <w:r>
+        <w:rPr>
+          <w:noProof/>
+        </w:rPr>
+        <w:drawing>
+          <wp:inline distT="0" distB="0" distL="0" distR="0">
+            <wp:extent cx="5756910" cy="4361815"/>
+            <wp:effectExtent l="0" t="0" r="0" b="0"/>
+            <wp:docPr id="2" name="Bilde 2"/>
+            <wp:cNvGraphicFramePr>
+              <a:graphicFrameLocks xmlns:a="http://schemas.openxmlformats.org/drawingml/2006/main" noChangeAspect="1"/>
+            </wp:cNvGraphicFramePr>
+            <a:graphic xmlns:a="http://schemas.openxmlformats.org/drawingml/2006/main">
+              <a:graphicData uri="http://schemas.openxmlformats.org/drawingml/2006/picture">
+                <pic:pic xmlns:pic="http://schemas.openxmlformats.org/drawingml/2006/picture">
+                  <pic:nvPicPr>
+                    <pic:cNvPr id="2" name="Skjermbilde 2019-03-28 kl. 12.10.23.png"/>
+                    <pic:cNvPicPr/>
+                  </pic:nvPicPr>
+                  <pic:blipFill>
+                    <a:blip r:embed="rId5">
+                      <a:extLst>
+                        <a:ext uri="{28A0092B-C50C-407E-A947-70E740481C1C}">
+                          <a14:useLocalDpi xmlns:a14="http://schemas.microsoft.com/office/drawing/2010/main" val="0"/>
+                        </a:ext>
+                      </a:extLst>
+                    </a:blip>
+                    <a:stretch>
+                      <a:fillRect/>
+                    </a:stretch>
+                  </pic:blipFill>
+                  <pic:spPr>
+                    <a:xfrm>
+                      <a:off x="0" y="0"/>
+                      <a:ext cx="5756910" cy="4361815"/>
+                    </a:xfrm>
+                    <a:prstGeom prst="rect">
+                      <a:avLst/>
+                    </a:prstGeom>
+                  </pic:spPr>
+                </pic:pic>
+              </a:graphicData>
+            </a:graphic>
+          </wp:inline>
+        </w:drawing>
+      </w:r>
+      <w:r>
+        <w:rPr>
+          <w:noProof/>
+        </w:rPr>
+        <w:lastRenderedPageBreak/>
+        <w:drawing>
+          <wp:inline distT="0" distB="0" distL="0" distR="0">
+            <wp:extent cx="5756910" cy="4333240"/>
+            <wp:effectExtent l="0" t="0" r="0" b="0"/>
+            <wp:docPr id="3" name="Bilde 3"/>
+            <wp:cNvGraphicFramePr>
+              <a:graphicFrameLocks xmlns:a="http://schemas.openxmlformats.org/drawingml/2006/main" noChangeAspect="1"/>
+            </wp:cNvGraphicFramePr>
+            <a:graphic xmlns:a="http://schemas.openxmlformats.org/drawingml/2006/main">
+              <a:graphicData uri="http://schemas.openxmlformats.org/drawingml/2006/picture">
+                <pic:pic xmlns:pic="http://schemas.openxmlformats.org/drawingml/2006/picture">
+                  <pic:nvPicPr>
+                    <pic:cNvPr id="3" name="Skjermbilde 2019-03-28 kl. 12.10.44.png"/>
+                    <pic:cNvPicPr/>
+                  </pic:nvPicPr>
+                  <pic:blipFill>
+                    <a:blip r:embed="rId6">
+                      <a:extLst>
+                        <a:ext uri="{28A0092B-C50C-407E-A947-70E740481C1C}">
+                          <a14:useLocalDpi xmlns:a14="http://schemas.microsoft.com/office/drawing/2010/main" val="0"/>
+                        </a:ext>
+                      </a:extLst>
+                    </a:blip>
+                    <a:stretch>
+                      <a:fillRect/>
+                    </a:stretch>
+                  </pic:blipFill>
+                  <pic:spPr>
+                    <a:xfrm>
+                      <a:off x="0" y="0"/>
+                      <a:ext cx="5756910" cy="4333240"/>
+                    </a:xfrm>
+                    <a:prstGeom prst="rect">
+                      <a:avLst/>
+                    </a:prstGeom>
+                  </pic:spPr>
+                </pic:pic>
+              </a:graphicData>
+            </a:graphic>
+          </wp:inline>
+        </w:drawing>
+      </w:r>
+      <w:r>
+        <w:rPr>
+          <w:noProof/>
+        </w:rPr>
+        <w:drawing>
+          <wp:inline distT="0" distB="0" distL="0" distR="0">
+            <wp:extent cx="5756910" cy="4385945"/>
+            <wp:effectExtent l="0" t="0" r="0" b="0"/>
+            <wp:docPr id="4" name="Bilde 4"/>
+            <wp:cNvGraphicFramePr>
+              <a:graphicFrameLocks xmlns:a="http://schemas.openxmlformats.org/drawingml/2006/main" noChangeAspect="1"/>
+            </wp:cNvGraphicFramePr>
+            <a:graphic xmlns:a="http://schemas.openxmlformats.org/drawingml/2006/main">
+              <a:graphicData uri="http://schemas.openxmlformats.org/drawingml/2006/picture">
+                <pic:pic xmlns:pic="http://schemas.openxmlformats.org/drawingml/2006/picture">
+                  <pic:nvPicPr>
+                    <pic:cNvPr id="4" name="Skjermbilde 2019-03-28 kl. 12.11.00.png"/>
+                    <pic:cNvPicPr/>
+                  </pic:nvPicPr>
+                  <pic:blipFill>
+                    <a:blip r:embed="rId7">
+                      <a:extLst>
+                        <a:ext uri="{28A0092B-C50C-407E-A947-70E740481C1C}">
+                          <a14:useLocalDpi xmlns:a14="http://schemas.microsoft.com/office/drawing/2010/main" val="0"/>
+                        </a:ext>
+                      </a:extLst>
+                    </a:blip>
+                    <a:stretch>
+                      <a:fillRect/>
+                    </a:stretch>
+                  </pic:blipFill>
+                  <pic:spPr>
+                    <a:xfrm>
+                      <a:off x="0" y="0"/>
+                      <a:ext cx="5756910" cy="4385945"/>
+                    </a:xfrm>
+                    <a:prstGeom prst="rect">
+                      <a:avLst/>
+                    </a:prstGeom>
+                  </pic:spPr>
+                </pic:pic>
+              </a:graphicData>
+            </a:graphic>
+          </wp:inline>
+        </w:drawing>
+      </w:r>
+    </w:p>
+    <w:p>
+      <w:r>
+        <w:lastRenderedPageBreak/>
+        <w:t xml:space="preserve">Vi ser at med en </w:t>
+      </w:r>
+      <w:proofErr w:type="spellStart"/>
+      <w:r>
+        <w:t>Kp</w:t>
+      </w:r>
+      <w:proofErr w:type="spellEnd"/>
+      <w:r>
+        <w:t xml:space="preserve"> nærmere stabilitetsgrensen får vi større </w:t>
+      </w:r>
+      <w:r>
+        <w:t xml:space="preserve">og raskere </w:t>
+      </w:r>
+      <w:r>
+        <w:t>oscillasjoner</w:t>
+      </w:r>
+      <w:r>
+        <w:t xml:space="preserve">, men systemet er likevel asymptotisk stabilt i alle tre tilfeller. </w:t>
+      </w:r>
+    </w:p>
+    <w:p/>
+    <w:p>
+      <w:r>
+        <w:t xml:space="preserve">2 f) </w:t>
+      </w:r>
+      <w:r>
+        <w:rPr>
+          <w:noProof/>
+        </w:rPr>
+        <w:drawing>
+          <wp:inline distT="0" distB="0" distL="0" distR="0">
+            <wp:extent cx="5756910" cy="4248785"/>
+            <wp:effectExtent l="0" t="0" r="0" b="5715"/>
+            <wp:docPr id="5" name="Bilde 5"/>
+            <wp:cNvGraphicFramePr>
+              <a:graphicFrameLocks xmlns:a="http://schemas.openxmlformats.org/drawingml/2006/main" noChangeAspect="1"/>
+            </wp:cNvGraphicFramePr>
+            <a:graphic xmlns:a="http://schemas.openxmlformats.org/drawingml/2006/main">
+              <a:graphicData uri="http://schemas.openxmlformats.org/drawingml/2006/picture">
+                <pic:pic xmlns:pic="http://schemas.openxmlformats.org/drawingml/2006/picture">
+                  <pic:nvPicPr>
+                    <pic:cNvPr id="5" name="Skjermbilde 2019-03-28 kl. 12.40.57.png"/>
+                    <pic:cNvPicPr/>
+                  </pic:nvPicPr>
+                  <pic:blipFill>
+                    <a:blip r:embed="rId8">
+                      <a:extLst>
+                        <a:ext uri="{28A0092B-C50C-407E-A947-70E740481C1C}">
+                          <a14:useLocalDpi xmlns:a14="http://schemas.microsoft.com/office/drawing/2010/main" val="0"/>
+                        </a:ext>
+                      </a:extLst>
+                    </a:blip>
+                    <a:stretch>
+                      <a:fillRect/>
+                    </a:stretch>
+                  </pic:blipFill>
+                  <pic:spPr>
+                    <a:xfrm>
+                      <a:off x="0" y="0"/>
+                      <a:ext cx="5756910" cy="4248785"/>
+                    </a:xfrm>
+                    <a:prstGeom prst="rect">
+                      <a:avLst/>
+                    </a:prstGeom>
+                  </pic:spPr>
+                </pic:pic>
+              </a:graphicData>
+            </a:graphic>
+          </wp:inline>
+        </w:drawing>
+      </w:r>
+    </w:p>
+    <w:p>
+      <w:r>
+        <w:rPr>
+          <w:noProof/>
+        </w:rPr>
+        <w:lastRenderedPageBreak/>
+        <w:drawing>
+          <wp:inline distT="0" distB="0" distL="0" distR="0">
+            <wp:extent cx="5756910" cy="4335780"/>
+            <wp:effectExtent l="0" t="0" r="0" b="0"/>
+            <wp:docPr id="6" name="Bilde 6"/>
+            <wp:cNvGraphicFramePr>
+              <a:graphicFrameLocks xmlns:a="http://schemas.openxmlformats.org/drawingml/2006/main" noChangeAspect="1"/>
+            </wp:cNvGraphicFramePr>
+            <a:graphic xmlns:a="http://schemas.openxmlformats.org/drawingml/2006/main">
+              <a:graphicData uri="http://schemas.openxmlformats.org/drawingml/2006/picture">
+                <pic:pic xmlns:pic="http://schemas.openxmlformats.org/drawingml/2006/picture">
+                  <pic:nvPicPr>
+                    <pic:cNvPr id="6" name="Skjermbilde 2019-03-28 kl. 12.43.47.png"/>
+                    <pic:cNvPicPr/>
+                  </pic:nvPicPr>
+                  <pic:blipFill>
+                    <a:blip r:embed="rId9">
+                      <a:extLst>
+                        <a:ext uri="{28A0092B-C50C-407E-A947-70E740481C1C}">
+                          <a14:useLocalDpi xmlns:a14="http://schemas.microsoft.com/office/drawing/2010/main" val="0"/>
+                        </a:ext>
+                      </a:extLst>
+                    </a:blip>
+                    <a:stretch>
+                      <a:fillRect/>
+                    </a:stretch>
+                  </pic:blipFill>
+                  <pic:spPr>
+                    <a:xfrm>
+                      <a:off x="0" y="0"/>
+                      <a:ext cx="5756910" cy="4335780"/>
+                    </a:xfrm>
+                    <a:prstGeom prst="rect">
+                      <a:avLst/>
+                    </a:prstGeom>
+                  </pic:spPr>
+                </pic:pic>
+              </a:graphicData>
+            </a:graphic>
+          </wp:inline>
+        </w:drawing>
+      </w:r>
+      <w:r>
+        <w:rPr>
+          <w:noProof/>
+        </w:rPr>
+        <w:drawing>
+          <wp:inline distT="0" distB="0" distL="0" distR="0">
+            <wp:extent cx="5756910" cy="4372610"/>
+            <wp:effectExtent l="0" t="0" r="0" b="0"/>
+            <wp:docPr id="7" name="Bilde 7"/>
+            <wp:cNvGraphicFramePr>
+              <a:graphicFrameLocks xmlns:a="http://schemas.openxmlformats.org/drawingml/2006/main" noChangeAspect="1"/>
+            </wp:cNvGraphicFramePr>
+            <a:graphic xmlns:a="http://schemas.openxmlformats.org/drawingml/2006/main">
+              <a:graphicData uri="http://schemas.openxmlformats.org/drawingml/2006/picture">
+                <pic:pic xmlns:pic="http://schemas.openxmlformats.org/drawingml/2006/picture">
+                  <pic:nvPicPr>
+                    <pic:cNvPr id="7" name="Skjermbilde 2019-03-28 kl. 12.45.39.png"/>
+                    <pic:cNvPicPr/>
+                  </pic:nvPicPr>
+                  <pic:blipFill>
+                    <a:blip r:embed="rId10">
+                      <a:extLst>
+                        <a:ext uri="{28A0092B-C50C-407E-A947-70E740481C1C}">
+                          <a14:useLocalDpi xmlns:a14="http://schemas.microsoft.com/office/drawing/2010/main" val="0"/>
+                        </a:ext>
+                      </a:extLst>
+                    </a:blip>
+                    <a:stretch>
+                      <a:fillRect/>
+                    </a:stretch>
+                  </pic:blipFill>
+                  <pic:spPr>
+                    <a:xfrm>
+                      <a:off x="0" y="0"/>
+                      <a:ext cx="5756910" cy="4372610"/>
+                    </a:xfrm>
+                    <a:prstGeom prst="rect">
+                      <a:avLst/>
+                    </a:prstGeom>
+                  </pic:spPr>
+                </pic:pic>
+              </a:graphicData>
+            </a:graphic>
+          </wp:inline>
+        </w:drawing>
+      </w:r>
+    </w:p>
+    <w:p>
+      <w:r>
+        <w:lastRenderedPageBreak/>
+        <w:t xml:space="preserve">Vi ser at systemet ikke klarer å holde referansen uansett hvor stor </w:t>
+      </w:r>
+      <w:proofErr w:type="spellStart"/>
+      <w:r>
+        <w:t>Kp</w:t>
+      </w:r>
+      <w:proofErr w:type="spellEnd"/>
+      <w:r>
+        <w:t xml:space="preserve"> er. Det stasjonære avviket blir mindre jo høyere vi skrur </w:t>
+      </w:r>
+      <w:proofErr w:type="spellStart"/>
+      <w:r>
+        <w:t>Kp</w:t>
+      </w:r>
+      <w:proofErr w:type="spellEnd"/>
+      <w:r>
+        <w:t xml:space="preserve">, men om man går noe særlig høyere enn 165 blir systemet ustabilt. For å fjerne det stasjonære avviket kunne man lagt til et integralledd i regulatoren. </w:t>
       </w:r>
       <w:bookmarkStart w:id="0" w:name="_GoBack"/>
       <w:bookmarkEnd w:id="0"/>

</xml_diff>